<commit_message>
SV: Vrai tests pour les threshold
</commit_message>
<xml_diff>
--- a/TP1-A23/Explication_TP1.docx
+++ b/TP1-A23/Explication_TP1.docx
@@ -674,6 +674,131 @@
             </a:graphic>
           </wp:inline>
         </w:drawing>
+      </w:r>
+    </w:p>
+    <w:p>
+      <w:pPr>
+        <w:pBdr>
+          <w:bottom w:val="single" w:sz="6" w:space="1" w:color="auto"/>
+        </w:pBdr>
+      </w:pPr>
+    </w:p>
+    <w:p>
+      <w:r>
+        <w:drawing>
+          <wp:inline distT="0" distB="0" distL="0" distR="0" wp14:anchorId="0FD0AD9B" wp14:editId="53A0D4B8">
+            <wp:extent cx="5912154" cy="4407126"/>
+            <wp:effectExtent l="0" t="0" r="0" b="0"/>
+            <wp:docPr id="2016110266" name="Image 1" descr="Une image contenant texte, Police, écriture manuscrite, ligne&#10;&#10;Description générée automatiquement"/>
+            <wp:cNvGraphicFramePr>
+              <a:graphicFrameLocks xmlns:a="http://schemas.openxmlformats.org/drawingml/2006/main" noChangeAspect="1"/>
+            </wp:cNvGraphicFramePr>
+            <a:graphic xmlns:a="http://schemas.openxmlformats.org/drawingml/2006/main">
+              <a:graphicData uri="http://schemas.openxmlformats.org/drawingml/2006/picture">
+                <pic:pic xmlns:pic="http://schemas.openxmlformats.org/drawingml/2006/picture">
+                  <pic:nvPicPr>
+                    <pic:cNvPr id="2016110266" name="Image 1" descr="Une image contenant texte, Police, écriture manuscrite, ligne&#10;&#10;Description générée automatiquement"/>
+                    <pic:cNvPicPr/>
+                  </pic:nvPicPr>
+                  <pic:blipFill>
+                    <a:blip r:embed="rId18"/>
+                    <a:stretch>
+                      <a:fillRect/>
+                    </a:stretch>
+                  </pic:blipFill>
+                  <pic:spPr>
+                    <a:xfrm>
+                      <a:off x="0" y="0"/>
+                      <a:ext cx="5912154" cy="4407126"/>
+                    </a:xfrm>
+                    <a:prstGeom prst="rect">
+                      <a:avLst/>
+                    </a:prstGeom>
+                  </pic:spPr>
+                </pic:pic>
+              </a:graphicData>
+            </a:graphic>
+          </wp:inline>
+        </w:drawing>
+      </w:r>
+    </w:p>
+    <w:p>
+      <w:pPr>
+        <w:rPr>
+          <w:lang w:val="en-CA"/>
+        </w:rPr>
+      </w:pPr>
+      <w:r>
+        <w:rPr>
+          <w:lang w:val="en-CA"/>
+        </w:rPr>
+        <w:t>Meilleur threshold is 12 for not r</w:t>
+      </w:r>
+      <w:r>
+        <w:rPr>
+          <w:lang w:val="en-CA"/>
+        </w:rPr>
+        <w:t>andom pivot</w:t>
+      </w:r>
+    </w:p>
+    <w:p>
+      <w:pPr>
+        <w:rPr>
+          <w:lang w:val="en-CA"/>
+        </w:rPr>
+      </w:pPr>
+      <w:r>
+        <w:rPr>
+          <w:lang w:val="en-CA"/>
+        </w:rPr>
+        <w:drawing>
+          <wp:inline distT="0" distB="0" distL="0" distR="0" wp14:anchorId="22DD8EEC" wp14:editId="28C0B67F">
+            <wp:extent cx="5816899" cy="4286470"/>
+            <wp:effectExtent l="0" t="0" r="0" b="0"/>
+            <wp:docPr id="727595607" name="Image 1" descr="Une image contenant texte, ligne, diagramme, Police&#10;&#10;Description générée automatiquement"/>
+            <wp:cNvGraphicFramePr>
+              <a:graphicFrameLocks xmlns:a="http://schemas.openxmlformats.org/drawingml/2006/main" noChangeAspect="1"/>
+            </wp:cNvGraphicFramePr>
+            <a:graphic xmlns:a="http://schemas.openxmlformats.org/drawingml/2006/main">
+              <a:graphicData uri="http://schemas.openxmlformats.org/drawingml/2006/picture">
+                <pic:pic xmlns:pic="http://schemas.openxmlformats.org/drawingml/2006/picture">
+                  <pic:nvPicPr>
+                    <pic:cNvPr id="727595607" name="Image 1" descr="Une image contenant texte, ligne, diagramme, Police&#10;&#10;Description générée automatiquement"/>
+                    <pic:cNvPicPr/>
+                  </pic:nvPicPr>
+                  <pic:blipFill>
+                    <a:blip r:embed="rId19"/>
+                    <a:stretch>
+                      <a:fillRect/>
+                    </a:stretch>
+                  </pic:blipFill>
+                  <pic:spPr>
+                    <a:xfrm>
+                      <a:off x="0" y="0"/>
+                      <a:ext cx="5816899" cy="4286470"/>
+                    </a:xfrm>
+                    <a:prstGeom prst="rect">
+                      <a:avLst/>
+                    </a:prstGeom>
+                  </pic:spPr>
+                </pic:pic>
+              </a:graphicData>
+            </a:graphic>
+          </wp:inline>
+        </w:drawing>
+      </w:r>
+    </w:p>
+    <w:p>
+      <w:pPr>
+        <w:rPr>
+          <w:lang w:val="en-CA"/>
+        </w:rPr>
+      </w:pPr>
+      <w:r>
+        <w:rPr>
+          <w:lang w:val="en-CA"/>
+        </w:rPr>
+        <w:t>Best threshold is 19 for random pivot</w:t>
       </w:r>
     </w:p>
     <w:sectPr>

</xml_diff>